<commit_message>
Fianalizacion del documento de actividad y ultimas comprobaciones
</commit_message>
<xml_diff>
--- a/Proyecto_final/Documento Actividad AE-2_LENGUAJES_GRUPO_7.docx
+++ b/Proyecto_final/Documento Actividad AE-2_LENGUAJES_GRUPO_7.docx
@@ -390,10 +390,18 @@
                                     <w:t xml:space="preserve"> en el caso de periódicos además </w:t>
                                   </w:r>
                                   <w:r>
-                                    <w:t xml:space="preserve">tenga un </w:t>
-                                  </w:r>
-                                  <w:r>
-                                    <w:t xml:space="preserve"> nivel de </w:t>
+                                    <w:t xml:space="preserve">tenga </w:t>
+                                  </w:r>
+                                  <w:proofErr w:type="gramStart"/>
+                                  <w:r>
+                                    <w:t xml:space="preserve">un </w:t>
+                                  </w:r>
+                                  <w:r>
+                                    <w:t xml:space="preserve"> nivel</w:t>
+                                  </w:r>
+                                  <w:proofErr w:type="gramEnd"/>
+                                  <w:r>
+                                    <w:t xml:space="preserve"> de </w:t>
                                   </w:r>
                                   <w:proofErr w:type="spellStart"/>
                                   <w:r>
@@ -419,10 +427,12 @@
                                     <w:t xml:space="preserve"> el </w:t>
                                   </w:r>
                                   <w:proofErr w:type="spellStart"/>
+                                  <w:proofErr w:type="gramStart"/>
                                   <w:r>
                                     <w:t>dtd</w:t>
                                   </w:r>
                                   <w:proofErr w:type="spellEnd"/>
+                                  <w:proofErr w:type="gramEnd"/>
                                   <w:r>
                                     <w:t xml:space="preserve"> pero creemos que es una mejor opción</w:t>
                                   </w:r>
@@ -1129,9 +1139,7 @@
                           <w:p>
                             <w:pPr>
                               <w:rPr>
-                                <w:rFonts w:asciiTheme="majorHAnsi" w:eastAsia="Times New Roman" w:hAnsiTheme="majorHAnsi" w:cstheme="majorHAnsi"/>
-                                <w:b/>
-                                <w:bCs/>
+                                <w:rFonts w:eastAsia="Times New Roman" w:cstheme="minorHAnsi"/>
                                 <w:color w:val="2D3B45"/>
                                 <w:sz w:val="24"/>
                                 <w:szCs w:val="24"/>
@@ -1140,9 +1148,7 @@
                             </w:pPr>
                             <w:r>
                               <w:rPr>
-                                <w:rFonts w:asciiTheme="majorHAnsi" w:eastAsia="Times New Roman" w:hAnsiTheme="majorHAnsi" w:cstheme="majorHAnsi"/>
-                                <w:b/>
-                                <w:bCs/>
+                                <w:rFonts w:eastAsia="Times New Roman" w:cstheme="minorHAnsi"/>
                                 <w:color w:val="2D3B45"/>
                                 <w:sz w:val="24"/>
                                 <w:szCs w:val="24"/>
@@ -1154,9 +1160,7 @@
                               <w:r>
                                 <w:rPr>
                                   <w:rStyle w:val="Hipervnculo"/>
-                                  <w:rFonts w:asciiTheme="majorHAnsi" w:eastAsia="Times New Roman" w:hAnsiTheme="majorHAnsi" w:cstheme="majorHAnsi"/>
-                                  <w:b/>
-                                  <w:bCs/>
+                                  <w:rFonts w:eastAsia="Times New Roman" w:cstheme="minorHAnsi"/>
                                   <w:sz w:val="24"/>
                                   <w:szCs w:val="24"/>
                                   <w:lang w:eastAsia="es-ES"/>
@@ -1166,9 +1170,7 @@
                             </w:hyperlink>
                             <w:r>
                               <w:rPr>
-                                <w:rFonts w:asciiTheme="majorHAnsi" w:eastAsia="Times New Roman" w:hAnsiTheme="majorHAnsi" w:cstheme="majorHAnsi"/>
-                                <w:b/>
-                                <w:bCs/>
+                                <w:rFonts w:eastAsia="Times New Roman" w:cstheme="minorHAnsi"/>
                                 <w:color w:val="2D3B45"/>
                                 <w:sz w:val="24"/>
                                 <w:szCs w:val="24"/>
@@ -1180,10 +1182,8 @@
                           <w:p>
                             <w:pPr>
                               <w:rPr>
-                                <w:rFonts w:asciiTheme="majorHAnsi" w:eastAsia="Times New Roman" w:hAnsiTheme="majorHAnsi" w:cstheme="majorHAnsi"/>
-                                <w:b/>
-                                <w:bCs/>
-                                <w:color w:val="2D3B45"/>
+                                <w:rStyle w:val="Hipervnculo"/>
+                                <w:rFonts w:eastAsia="Times New Roman" w:cstheme="minorHAnsi"/>
                                 <w:sz w:val="24"/>
                                 <w:szCs w:val="24"/>
                                 <w:lang w:eastAsia="es-ES"/>
@@ -1191,9 +1191,7 @@
                             </w:pPr>
                             <w:r>
                               <w:rPr>
-                                <w:rFonts w:asciiTheme="majorHAnsi" w:eastAsia="Times New Roman" w:hAnsiTheme="majorHAnsi" w:cstheme="majorHAnsi"/>
-                                <w:b/>
-                                <w:bCs/>
+                                <w:rFonts w:eastAsia="Times New Roman" w:cstheme="minorHAnsi"/>
                                 <w:color w:val="2D3B45"/>
                                 <w:sz w:val="24"/>
                                 <w:szCs w:val="24"/>
@@ -1204,9 +1202,7 @@
                             <w:proofErr w:type="spellStart"/>
                             <w:r>
                               <w:rPr>
-                                <w:rFonts w:asciiTheme="majorHAnsi" w:eastAsia="Times New Roman" w:hAnsiTheme="majorHAnsi" w:cstheme="majorHAnsi"/>
-                                <w:b/>
-                                <w:bCs/>
+                                <w:rFonts w:eastAsia="Times New Roman" w:cstheme="minorHAnsi"/>
                                 <w:color w:val="2D3B45"/>
                                 <w:sz w:val="24"/>
                                 <w:szCs w:val="24"/>
@@ -1217,9 +1213,7 @@
                             <w:proofErr w:type="spellEnd"/>
                             <w:r>
                               <w:rPr>
-                                <w:rFonts w:asciiTheme="majorHAnsi" w:eastAsia="Times New Roman" w:hAnsiTheme="majorHAnsi" w:cstheme="majorHAnsi"/>
-                                <w:b/>
-                                <w:bCs/>
+                                <w:rFonts w:eastAsia="Times New Roman" w:cstheme="minorHAnsi"/>
                                 <w:color w:val="2D3B45"/>
                                 <w:sz w:val="24"/>
                                 <w:szCs w:val="24"/>
@@ -1230,9 +1224,7 @@
                             <w:proofErr w:type="spellStart"/>
                             <w:r>
                               <w:rPr>
-                                <w:rFonts w:asciiTheme="majorHAnsi" w:eastAsia="Times New Roman" w:hAnsiTheme="majorHAnsi" w:cstheme="majorHAnsi"/>
-                                <w:b/>
-                                <w:bCs/>
+                                <w:rFonts w:eastAsia="Times New Roman" w:cstheme="minorHAnsi"/>
                                 <w:color w:val="2D3B45"/>
                                 <w:sz w:val="24"/>
                                 <w:szCs w:val="24"/>
@@ -1243,9 +1235,7 @@
                             <w:proofErr w:type="spellEnd"/>
                             <w:r>
                               <w:rPr>
-                                <w:rFonts w:asciiTheme="majorHAnsi" w:eastAsia="Times New Roman" w:hAnsiTheme="majorHAnsi" w:cstheme="majorHAnsi"/>
-                                <w:b/>
-                                <w:bCs/>
+                                <w:rFonts w:eastAsia="Times New Roman" w:cstheme="minorHAnsi"/>
                                 <w:color w:val="2D3B45"/>
                                 <w:sz w:val="24"/>
                                 <w:szCs w:val="24"/>
@@ -1257,9 +1247,7 @@
                               <w:r>
                                 <w:rPr>
                                   <w:rStyle w:val="Hipervnculo"/>
-                                  <w:rFonts w:asciiTheme="majorHAnsi" w:eastAsia="Times New Roman" w:hAnsiTheme="majorHAnsi" w:cstheme="majorHAnsi"/>
-                                  <w:b/>
-                                  <w:bCs/>
+                                  <w:rFonts w:eastAsia="Times New Roman" w:cstheme="minorHAnsi"/>
                                   <w:sz w:val="24"/>
                                   <w:szCs w:val="24"/>
                                   <w:lang w:eastAsia="es-ES"/>
@@ -1271,9 +1259,55 @@
                           <w:p>
                             <w:pPr>
                               <w:rPr>
-                                <w:rFonts w:asciiTheme="majorHAnsi" w:eastAsia="Times New Roman" w:hAnsiTheme="majorHAnsi" w:cstheme="majorHAnsi"/>
-                                <w:b/>
-                                <w:bCs/>
+                                <w:rFonts w:cstheme="minorHAnsi"/>
+                              </w:rPr>
+                            </w:pPr>
+                            <w:r>
+                              <w:rPr>
+                                <w:rFonts w:eastAsia="Times New Roman" w:cstheme="minorHAnsi"/>
+                                <w:color w:val="2D3B45"/>
+                                <w:sz w:val="24"/>
+                                <w:szCs w:val="24"/>
+                                <w:lang w:eastAsia="es-ES"/>
+                              </w:rPr>
+                              <w:t xml:space="preserve">Una vez realizado el DTD se procede al XSD </w:t>
+                            </w:r>
+                            <w:r>
+                              <w:rPr>
+                                <w:rFonts w:eastAsia="Times New Roman" w:cstheme="minorHAnsi"/>
+                                <w:color w:val="2D3B45"/>
+                                <w:sz w:val="24"/>
+                                <w:szCs w:val="24"/>
+                                <w:lang w:eastAsia="es-ES"/>
+                              </w:rPr>
+                              <w:t xml:space="preserve">se valida con: </w:t>
+                            </w:r>
+                          </w:p>
+                          <w:p>
+                            <w:pPr>
+                              <w:rPr>
+                                <w:rStyle w:val="Hipervnculo"/>
+                                <w:rFonts w:eastAsia="Times New Roman" w:cstheme="minorHAnsi"/>
+                                <w:sz w:val="24"/>
+                                <w:szCs w:val="24"/>
+                                <w:lang w:eastAsia="es-ES"/>
+                              </w:rPr>
+                            </w:pPr>
+                            <w:r>
+                              <w:rPr>
+                                <w:rStyle w:val="Hipervnculo"/>
+                                <w:rFonts w:eastAsia="Times New Roman" w:cstheme="minorHAnsi"/>
+                                <w:sz w:val="24"/>
+                                <w:szCs w:val="24"/>
+                                <w:lang w:eastAsia="es-ES"/>
+                              </w:rPr>
+                              <w:t>https://www.utilities-online.info/xsdvalidation</w:t>
+                            </w:r>
+                          </w:p>
+                          <w:p>
+                            <w:pPr>
+                              <w:rPr>
+                                <w:rFonts w:eastAsia="Times New Roman" w:cstheme="minorHAnsi"/>
                                 <w:color w:val="2D3B45"/>
                                 <w:sz w:val="24"/>
                                 <w:szCs w:val="24"/>
@@ -1282,15 +1316,13 @@
                             </w:pPr>
                             <w:r>
                               <w:rPr>
-                                <w:rFonts w:asciiTheme="majorHAnsi" w:eastAsia="Times New Roman" w:hAnsiTheme="majorHAnsi" w:cstheme="majorHAnsi"/>
-                                <w:b/>
-                                <w:bCs/>
+                                <w:rFonts w:eastAsia="Times New Roman" w:cstheme="minorHAnsi"/>
                                 <w:color w:val="2D3B45"/>
                                 <w:sz w:val="24"/>
                                 <w:szCs w:val="24"/>
                                 <w:lang w:eastAsia="es-ES"/>
                               </w:rPr>
-                              <w:t>Algunas imágenes del proceso de validación con herramienta online:</w:t>
+                              <w:t>Durante el proceso de validación del DTD y XSD se produjeron multitud de errores, aquí solo se adjuntan algunos de ellos hasta que el resultado fue sin errores. Ha sido el proceso más laborioso de la actividad.</w:t>
                             </w:r>
                           </w:p>
                           <w:p>
@@ -1504,15 +1536,17 @@
           </mc:Choice>
           <mc:Fallback>
             <w:pict>
-              <v:shape w14:anchorId="5C6B590B" id="Cuadro de texto 1" o:spid="_x0000_s1030" type="#_x0000_t202" style="position:absolute;margin-left:24pt;margin-top:34.5pt;width:511.5pt;height:763.5pt;z-index:251659264;visibility:visible;mso-wrap-style:square;mso-height-percent:0;mso-wrap-distance-left:9pt;mso-wrap-distance-top:0;mso-wrap-distance-right:9pt;mso-wrap-distance-bottom:0;mso-position-horizontal:absolute;mso-position-horizontal-relative:text;mso-position-vertical:absolute;mso-position-vertical-relative:text;mso-height-percent:0;mso-height-relative:margin;v-text-anchor:top" o:gfxdata="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" filled="f" stroked="f" strokeweight=".5pt">
+              <v:shapetype w14:anchorId="5C6B590B" id="_x0000_t202" coordsize="21600,21600" o:spt="202" path="m,l,21600r21600,l21600,xe">
+                <v:stroke joinstyle="miter"/>
+                <v:path gradientshapeok="t" o:connecttype="rect"/>
+              </v:shapetype>
+              <v:shape id="Cuadro de texto 1" o:spid="_x0000_s1030" type="#_x0000_t202" style="position:absolute;margin-left:24pt;margin-top:34.5pt;width:511.5pt;height:763.5pt;z-index:251659264;visibility:visible;mso-wrap-style:square;mso-height-percent:0;mso-wrap-distance-left:9pt;mso-wrap-distance-top:0;mso-wrap-distance-right:9pt;mso-wrap-distance-bottom:0;mso-position-horizontal:absolute;mso-position-horizontal-relative:text;mso-position-vertical:absolute;mso-position-vertical-relative:text;mso-height-percent:0;mso-height-relative:margin;v-text-anchor:top" o:gfxdata="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" filled="f" stroked="f" strokeweight=".5pt">
                 <v:textbox>
                   <w:txbxContent>
                     <w:p>
                       <w:pPr>
                         <w:rPr>
-                          <w:rFonts w:asciiTheme="majorHAnsi" w:eastAsia="Times New Roman" w:hAnsiTheme="majorHAnsi" w:cstheme="majorHAnsi"/>
-                          <w:b/>
-                          <w:bCs/>
+                          <w:rFonts w:eastAsia="Times New Roman" w:cstheme="minorHAnsi"/>
                           <w:color w:val="2D3B45"/>
                           <w:sz w:val="24"/>
                           <w:szCs w:val="24"/>
@@ -1521,9 +1555,7 @@
                       </w:pPr>
                       <w:r>
                         <w:rPr>
-                          <w:rFonts w:asciiTheme="majorHAnsi" w:eastAsia="Times New Roman" w:hAnsiTheme="majorHAnsi" w:cstheme="majorHAnsi"/>
-                          <w:b/>
-                          <w:bCs/>
+                          <w:rFonts w:eastAsia="Times New Roman" w:cstheme="minorHAnsi"/>
                           <w:color w:val="2D3B45"/>
                           <w:sz w:val="24"/>
                           <w:szCs w:val="24"/>
@@ -1535,9 +1567,7 @@
                         <w:r>
                           <w:rPr>
                             <w:rStyle w:val="Hipervnculo"/>
-                            <w:rFonts w:asciiTheme="majorHAnsi" w:eastAsia="Times New Roman" w:hAnsiTheme="majorHAnsi" w:cstheme="majorHAnsi"/>
-                            <w:b/>
-                            <w:bCs/>
+                            <w:rFonts w:eastAsia="Times New Roman" w:cstheme="minorHAnsi"/>
                             <w:sz w:val="24"/>
                             <w:szCs w:val="24"/>
                             <w:lang w:eastAsia="es-ES"/>
@@ -1547,9 +1577,7 @@
                       </w:hyperlink>
                       <w:r>
                         <w:rPr>
-                          <w:rFonts w:asciiTheme="majorHAnsi" w:eastAsia="Times New Roman" w:hAnsiTheme="majorHAnsi" w:cstheme="majorHAnsi"/>
-                          <w:b/>
-                          <w:bCs/>
+                          <w:rFonts w:eastAsia="Times New Roman" w:cstheme="minorHAnsi"/>
                           <w:color w:val="2D3B45"/>
                           <w:sz w:val="24"/>
                           <w:szCs w:val="24"/>
@@ -1561,10 +1589,8 @@
                     <w:p>
                       <w:pPr>
                         <w:rPr>
-                          <w:rFonts w:asciiTheme="majorHAnsi" w:eastAsia="Times New Roman" w:hAnsiTheme="majorHAnsi" w:cstheme="majorHAnsi"/>
-                          <w:b/>
-                          <w:bCs/>
-                          <w:color w:val="2D3B45"/>
+                          <w:rStyle w:val="Hipervnculo"/>
+                          <w:rFonts w:eastAsia="Times New Roman" w:cstheme="minorHAnsi"/>
                           <w:sz w:val="24"/>
                           <w:szCs w:val="24"/>
                           <w:lang w:eastAsia="es-ES"/>
@@ -1572,9 +1598,7 @@
                       </w:pPr>
                       <w:r>
                         <w:rPr>
-                          <w:rFonts w:asciiTheme="majorHAnsi" w:eastAsia="Times New Roman" w:hAnsiTheme="majorHAnsi" w:cstheme="majorHAnsi"/>
-                          <w:b/>
-                          <w:bCs/>
+                          <w:rFonts w:eastAsia="Times New Roman" w:cstheme="minorHAnsi"/>
                           <w:color w:val="2D3B45"/>
                           <w:sz w:val="24"/>
                           <w:szCs w:val="24"/>
@@ -1585,9 +1609,7 @@
                       <w:proofErr w:type="spellStart"/>
                       <w:r>
                         <w:rPr>
-                          <w:rFonts w:asciiTheme="majorHAnsi" w:eastAsia="Times New Roman" w:hAnsiTheme="majorHAnsi" w:cstheme="majorHAnsi"/>
-                          <w:b/>
-                          <w:bCs/>
+                          <w:rFonts w:eastAsia="Times New Roman" w:cstheme="minorHAnsi"/>
                           <w:color w:val="2D3B45"/>
                           <w:sz w:val="24"/>
                           <w:szCs w:val="24"/>
@@ -1598,9 +1620,7 @@
                       <w:proofErr w:type="spellEnd"/>
                       <w:r>
                         <w:rPr>
-                          <w:rFonts w:asciiTheme="majorHAnsi" w:eastAsia="Times New Roman" w:hAnsiTheme="majorHAnsi" w:cstheme="majorHAnsi"/>
-                          <w:b/>
-                          <w:bCs/>
+                          <w:rFonts w:eastAsia="Times New Roman" w:cstheme="minorHAnsi"/>
                           <w:color w:val="2D3B45"/>
                           <w:sz w:val="24"/>
                           <w:szCs w:val="24"/>
@@ -1611,9 +1631,7 @@
                       <w:proofErr w:type="spellStart"/>
                       <w:r>
                         <w:rPr>
-                          <w:rFonts w:asciiTheme="majorHAnsi" w:eastAsia="Times New Roman" w:hAnsiTheme="majorHAnsi" w:cstheme="majorHAnsi"/>
-                          <w:b/>
-                          <w:bCs/>
+                          <w:rFonts w:eastAsia="Times New Roman" w:cstheme="minorHAnsi"/>
                           <w:color w:val="2D3B45"/>
                           <w:sz w:val="24"/>
                           <w:szCs w:val="24"/>
@@ -1624,9 +1642,7 @@
                       <w:proofErr w:type="spellEnd"/>
                       <w:r>
                         <w:rPr>
-                          <w:rFonts w:asciiTheme="majorHAnsi" w:eastAsia="Times New Roman" w:hAnsiTheme="majorHAnsi" w:cstheme="majorHAnsi"/>
-                          <w:b/>
-                          <w:bCs/>
+                          <w:rFonts w:eastAsia="Times New Roman" w:cstheme="minorHAnsi"/>
                           <w:color w:val="2D3B45"/>
                           <w:sz w:val="24"/>
                           <w:szCs w:val="24"/>
@@ -1638,9 +1654,7 @@
                         <w:r>
                           <w:rPr>
                             <w:rStyle w:val="Hipervnculo"/>
-                            <w:rFonts w:asciiTheme="majorHAnsi" w:eastAsia="Times New Roman" w:hAnsiTheme="majorHAnsi" w:cstheme="majorHAnsi"/>
-                            <w:b/>
-                            <w:bCs/>
+                            <w:rFonts w:eastAsia="Times New Roman" w:cstheme="minorHAnsi"/>
                             <w:sz w:val="24"/>
                             <w:szCs w:val="24"/>
                             <w:lang w:eastAsia="es-ES"/>
@@ -1652,9 +1666,55 @@
                     <w:p>
                       <w:pPr>
                         <w:rPr>
-                          <w:rFonts w:asciiTheme="majorHAnsi" w:eastAsia="Times New Roman" w:hAnsiTheme="majorHAnsi" w:cstheme="majorHAnsi"/>
-                          <w:b/>
-                          <w:bCs/>
+                          <w:rFonts w:cstheme="minorHAnsi"/>
+                        </w:rPr>
+                      </w:pPr>
+                      <w:r>
+                        <w:rPr>
+                          <w:rFonts w:eastAsia="Times New Roman" w:cstheme="minorHAnsi"/>
+                          <w:color w:val="2D3B45"/>
+                          <w:sz w:val="24"/>
+                          <w:szCs w:val="24"/>
+                          <w:lang w:eastAsia="es-ES"/>
+                        </w:rPr>
+                        <w:t xml:space="preserve">Una vez realizado el DTD se procede al XSD </w:t>
+                      </w:r>
+                      <w:r>
+                        <w:rPr>
+                          <w:rFonts w:eastAsia="Times New Roman" w:cstheme="minorHAnsi"/>
+                          <w:color w:val="2D3B45"/>
+                          <w:sz w:val="24"/>
+                          <w:szCs w:val="24"/>
+                          <w:lang w:eastAsia="es-ES"/>
+                        </w:rPr>
+                        <w:t xml:space="preserve">se valida con: </w:t>
+                      </w:r>
+                    </w:p>
+                    <w:p>
+                      <w:pPr>
+                        <w:rPr>
+                          <w:rStyle w:val="Hipervnculo"/>
+                          <w:rFonts w:eastAsia="Times New Roman" w:cstheme="minorHAnsi"/>
+                          <w:sz w:val="24"/>
+                          <w:szCs w:val="24"/>
+                          <w:lang w:eastAsia="es-ES"/>
+                        </w:rPr>
+                      </w:pPr>
+                      <w:r>
+                        <w:rPr>
+                          <w:rStyle w:val="Hipervnculo"/>
+                          <w:rFonts w:eastAsia="Times New Roman" w:cstheme="minorHAnsi"/>
+                          <w:sz w:val="24"/>
+                          <w:szCs w:val="24"/>
+                          <w:lang w:eastAsia="es-ES"/>
+                        </w:rPr>
+                        <w:t>https://www.utilities-online.info/xsdvalidation</w:t>
+                      </w:r>
+                    </w:p>
+                    <w:p>
+                      <w:pPr>
+                        <w:rPr>
+                          <w:rFonts w:eastAsia="Times New Roman" w:cstheme="minorHAnsi"/>
                           <w:color w:val="2D3B45"/>
                           <w:sz w:val="24"/>
                           <w:szCs w:val="24"/>
@@ -1663,15 +1723,13 @@
                       </w:pPr>
                       <w:r>
                         <w:rPr>
-                          <w:rFonts w:asciiTheme="majorHAnsi" w:eastAsia="Times New Roman" w:hAnsiTheme="majorHAnsi" w:cstheme="majorHAnsi"/>
-                          <w:b/>
-                          <w:bCs/>
+                          <w:rFonts w:eastAsia="Times New Roman" w:cstheme="minorHAnsi"/>
                           <w:color w:val="2D3B45"/>
                           <w:sz w:val="24"/>
                           <w:szCs w:val="24"/>
                           <w:lang w:eastAsia="es-ES"/>
                         </w:rPr>
-                        <w:t>Algunas imágenes del proceso de validación con herramienta online:</w:t>
+                        <w:t>Durante el proceso de validación del DTD y XSD se produjeron multitud de errores, aquí solo se adjuntan algunos de ellos hasta que el resultado fue sin errores. Ha sido el proceso más laborioso de la actividad.</w:t>
                       </w:r>
                     </w:p>
                     <w:p>

</xml_diff>